<commit_message>
Frontend style guide added to docs
</commit_message>
<xml_diff>
--- a/docs/Documents/word/Programming Style Guide.docx
+++ b/docs/Documents/word/Programming Style Guide.docx
@@ -1,6 +1,6 @@
 
 <file path=word/document.xml><?xml version="1.0" encoding="utf-8"?>
-<w:document xmlns:wpc="http://schemas.microsoft.com/office/word/2010/wordprocessingCanvas" xmlns:cx="http://schemas.microsoft.com/office/drawing/2014/chartex" xmlns:cx1="http://schemas.microsoft.com/office/drawing/2015/9/8/chartex" xmlns:cx2="http://schemas.microsoft.com/office/drawing/2015/10/21/chartex" xmlns:cx3="http://schemas.microsoft.com/office/drawing/2016/5/9/chartex" xmlns:cx4="http://schemas.microsoft.com/office/drawing/2016/5/10/chartex" xmlns:cx5="http://schemas.microsoft.com/office/drawing/2016/5/11/chartex" xmlns:cx6="http://schemas.microsoft.com/office/drawing/2016/5/12/chartex" xmlns:cx7="http://schemas.microsoft.com/office/drawing/2016/5/13/chartex" xmlns:cx8="http://schemas.microsoft.com/office/drawing/2016/5/14/chartex" xmlns:mc="http://schemas.openxmlformats.org/markup-compatibility/2006" xmlns:aink="http://schemas.microsoft.com/office/drawing/2016/ink" xmlns:am3d="http://schemas.microsoft.com/office/drawing/2017/model3d" xmlns:o="urn:schemas-microsoft-com:office:office" xmlns:oel="http://schemas.microsoft.com/office/2019/extlst" xmlns:r="http://schemas.openxmlformats.org/officeDocument/2006/relationships" xmlns:m="http://schemas.openxmlformats.org/officeDocument/2006/math" xmlns:v="urn:schemas-microsoft-com:vml" xmlns:wp14="http://schemas.microsoft.com/office/word/2010/wordprocessingDrawing" xmlns:wp="http://schemas.openxmlformats.org/drawingml/2006/wordprocessingDrawing" xmlns:w10="urn:schemas-microsoft-com:office:word" xmlns:w="http://schemas.openxmlformats.org/wordprocessingml/2006/main" xmlns:w14="http://schemas.microsoft.com/office/word/2010/wordml" xmlns:w15="http://schemas.microsoft.com/office/word/2012/wordml" xmlns:w16cex="http://schemas.microsoft.com/office/word/2018/wordml/cex" xmlns:w16cid="http://schemas.microsoft.com/office/word/2016/wordml/cid" xmlns:w16="http://schemas.microsoft.com/office/word/2018/wordml" xmlns:w16sdtdh="http://schemas.microsoft.com/office/word/2020/wordml/sdtdatahash" xmlns:w16se="http://schemas.microsoft.com/office/word/2015/wordml/symex" xmlns:wpg="http://schemas.microsoft.com/office/word/2010/wordprocessingGroup" xmlns:wpi="http://schemas.microsoft.com/office/word/2010/wordprocessingInk" xmlns:wne="http://schemas.microsoft.com/office/word/2006/wordml" xmlns:wps="http://schemas.microsoft.com/office/word/2010/wordprocessingShape" mc:Ignorable="w14 w15 w16se w16cid w16 w16cex w16sdtdh wp14">
+<w:document xmlns:wpc="http://schemas.microsoft.com/office/word/2010/wordprocessingCanvas" xmlns:cx="http://schemas.microsoft.com/office/drawing/2014/chartex" xmlns:cx1="http://schemas.microsoft.com/office/drawing/2015/9/8/chartex" xmlns:cx2="http://schemas.microsoft.com/office/drawing/2015/10/21/chartex" xmlns:cx3="http://schemas.microsoft.com/office/drawing/2016/5/9/chartex" xmlns:cx4="http://schemas.microsoft.com/office/drawing/2016/5/10/chartex" xmlns:cx5="http://schemas.microsoft.com/office/drawing/2016/5/11/chartex" xmlns:cx6="http://schemas.microsoft.com/office/drawing/2016/5/12/chartex" xmlns:cx7="http://schemas.microsoft.com/office/drawing/2016/5/13/chartex" xmlns:cx8="http://schemas.microsoft.com/office/drawing/2016/5/14/chartex" xmlns:mc="http://schemas.openxmlformats.org/markup-compatibility/2006" xmlns:aink="http://schemas.microsoft.com/office/drawing/2016/ink" xmlns:am3d="http://schemas.microsoft.com/office/drawing/2017/model3d" xmlns:o="urn:schemas-microsoft-com:office:office" xmlns:oel="http://schemas.microsoft.com/office/2019/extlst" xmlns:r="http://schemas.openxmlformats.org/officeDocument/2006/relationships" xmlns:m="http://schemas.openxmlformats.org/officeDocument/2006/math" xmlns:v="urn:schemas-microsoft-com:vml" xmlns:wp14="http://schemas.microsoft.com/office/word/2010/wordprocessingDrawing" xmlns:wp="http://schemas.openxmlformats.org/drawingml/2006/wordprocessingDrawing" xmlns:w10="urn:schemas-microsoft-com:office:word" xmlns:w="http://schemas.openxmlformats.org/wordprocessingml/2006/main" xmlns:w14="http://schemas.microsoft.com/office/word/2010/wordml" xmlns:w15="http://schemas.microsoft.com/office/word/2012/wordml" xmlns:w16cex="http://schemas.microsoft.com/office/word/2018/wordml/cex" xmlns:w16cid="http://schemas.microsoft.com/office/word/2016/wordml/cid" xmlns:w16="http://schemas.microsoft.com/office/word/2018/wordml" xmlns:w16du="http://schemas.microsoft.com/office/word/2023/wordml/word16du" xmlns:w16sdtdh="http://schemas.microsoft.com/office/word/2020/wordml/sdtdatahash" xmlns:w16se="http://schemas.microsoft.com/office/word/2015/wordml/symex" xmlns:wpg="http://schemas.microsoft.com/office/word/2010/wordprocessingGroup" xmlns:wpi="http://schemas.microsoft.com/office/word/2010/wordprocessingInk" xmlns:wne="http://schemas.microsoft.com/office/word/2006/wordml" xmlns:wps="http://schemas.microsoft.com/office/word/2010/wordprocessingShape" mc:Ignorable="w14 w15 w16se w16cid w16 w16cex w16sdtdh w16du wp14">
   <w:body>
     <w:p>
       <w:pPr>
@@ -260,10 +260,7 @@
         <w:pStyle w:val="Heading4"/>
       </w:pPr>
       <w:r>
-        <w:t xml:space="preserve">Global </w:t>
-      </w:r>
-      <w:r>
-        <w:t>Class Members</w:t>
+        <w:t>Global Class Members</w:t>
       </w:r>
     </w:p>
     <w:p>
@@ -744,10 +741,7 @@
     </w:p>
     <w:p>
       <w:r>
-        <w:t>Each function or method should contain a block comment above its definition containing the name, the purpose, the inputs, and the outputs of, as well as the requirements satisfied by the function or method</w:t>
-      </w:r>
-      <w:r>
-        <w:t>. See the Python template file for implementation.</w:t>
+        <w:t>Each function or method should contain a block comment above its definition containing the name, the purpose, the inputs, and the outputs of, as well as the requirements satisfied by the function or method. See the Python template file for implementation.</w:t>
       </w:r>
     </w:p>
     <w:p>
@@ -760,10 +754,20 @@
     </w:p>
     <w:p>
       <w:r>
-        <w:t xml:space="preserve">Each </w:t>
-      </w:r>
-      <w:r>
-        <w:t xml:space="preserve">enumeration class should contain a block comment above its definition including the name, the enumeration type, the description, and the values of the enumeration. When listing the values of the enumeration, give brief descriptions of each member so their purpose is understood. </w:t>
+        <w:t>Each enumeration class should contain a block comment above its definition including the name, the enumeration type, the description, and the values of the enumeration. When listing the values of the enumeration, give brief descriptions of each member so their purpose is understood. See the Python template file for implementation.</w:t>
+      </w:r>
+    </w:p>
+    <w:p>
+      <w:pPr>
+        <w:pStyle w:val="Heading4"/>
+      </w:pPr>
+      <w:r>
+        <w:t>Requirement Comments</w:t>
+      </w:r>
+    </w:p>
+    <w:p>
+      <w:r>
+        <w:t xml:space="preserve">Wherever a requirement is satisfied in the code base, it is important to directly above the line of code leave a comment simply saying which requirement has been satisfied. This makes the process of finding where certain features are implemented in the code base easier for all developers. </w:t>
       </w:r>
       <w:r>
         <w:t>See the Python template file for implementation.</w:t>
@@ -774,34 +778,12 @@
         <w:pStyle w:val="Heading4"/>
       </w:pPr>
       <w:r>
-        <w:t>Requirement Comments</w:t>
-      </w:r>
-    </w:p>
-    <w:p>
-      <w:r>
-        <w:t xml:space="preserve">Wherever a requirement is satisfied in the code base, it is important to directly above the line of code leave a comment simply saying which requirement has been satisfied. This makes the process of finding where certain features are implemented in the code base easier for all developers. </w:t>
-      </w:r>
-      <w:r>
-        <w:t>See the Python template file for implementation.</w:t>
-      </w:r>
-    </w:p>
-    <w:p>
-      <w:pPr>
-        <w:pStyle w:val="Heading4"/>
-      </w:pPr>
-      <w:r>
-        <w:t>Section</w:t>
-      </w:r>
-      <w:r>
-        <w:t xml:space="preserve"> Comments</w:t>
-      </w:r>
-    </w:p>
-    <w:p>
-      <w:r>
-        <w:t xml:space="preserve">Each section of code should be separated by a standard comment showing the area for public modules, project modules, function definitions, class definitions, local variable definitions, etc. </w:t>
-      </w:r>
-      <w:r>
-        <w:t>See the Python template file for implementation.</w:t>
+        <w:t>Section Comments</w:t>
+      </w:r>
+    </w:p>
+    <w:p>
+      <w:r>
+        <w:t>Each section of code should be separated by a standard comment showing the area for public modules, project modules, function definitions, class definitions, local variable definitions, etc. See the Python template file for implementation.</w:t>
       </w:r>
       <w:r>
         <w:t xml:space="preserve"> If a certain section of code does not exist in the code, for example public modules, then that comment can be omitted. </w:t>
@@ -1193,36 +1175,386 @@
     </w:tbl>
     <w:p>
       <w:r>
-        <w:t xml:space="preserve">Table </w:t>
-      </w:r>
-      <w:r>
-        <w:t>4</w:t>
-      </w:r>
-      <w:r>
-        <w:t xml:space="preserve">: </w:t>
-      </w:r>
-      <w:r>
-        <w:t>Sample Abbreviations for Importing Project Modules</w:t>
+        <w:t xml:space="preserve">Table 4: Sample Abbreviations for Importing Project Modules </w:t>
+      </w:r>
+    </w:p>
+    <w:p>
+      <w:pPr>
+        <w:pStyle w:val="Heading4"/>
+      </w:pPr>
+      <w:r>
+        <w:t>Using Classes vs Functions</w:t>
+      </w:r>
+    </w:p>
+    <w:p>
+      <w:r>
+        <w:t xml:space="preserve">There are instances in the software design process where it makes sense to use helper functions that do not need to belong to a class. A good example of this is a function that is used in a Touch Designer Callback. In this case, Touch Designer requires that these functions be accessible through their API, so it is OK to not include these functions in a Python Class. It is best practice to utilize an Object-Oriented approach while designing this software; however, in instances like mentioned above, it is OK to not utilize a class based structure when designing software. </w:t>
+      </w:r>
+    </w:p>
+    <w:p/>
+    <w:p>
+      <w:pPr>
+        <w:pStyle w:val="Heading2"/>
+      </w:pPr>
+      <w:r>
+        <w:t>JavaScript</w:t>
+      </w:r>
+      <w:r>
+        <w:t xml:space="preserve"> Programming Standard</w:t>
+      </w:r>
+    </w:p>
+    <w:p>
+      <w:r>
+        <w:t xml:space="preserve">This section details the required programming style that should be adhered to for any </w:t>
+      </w:r>
+      <w:r>
+        <w:t>JavaScript</w:t>
+      </w:r>
+      <w:r>
+        <w:t xml:space="preserve"> programming in the Art Generator Project. </w:t>
+      </w:r>
+      <w:r>
+        <w:t xml:space="preserve">It largely follows the </w:t>
+      </w:r>
+      <w:hyperlink r:id="rId6" w:history="1">
+        <w:r>
+          <w:rPr>
+            <w:rStyle w:val="Hyperlink"/>
+          </w:rPr>
+          <w:t>Google JavaScript Style Guide</w:t>
+        </w:r>
+      </w:hyperlink>
+      <w:r>
+        <w:t>. In general, when in doubt, follow the Google JavaScript Style Guide. The standard below describes most relevant practices that follow Google’s JavaScript style guidelines, as well as deviations from said guide.</w:t>
+      </w:r>
+    </w:p>
+    <w:p>
+      <w:pPr>
+        <w:pStyle w:val="Heading3"/>
+      </w:pPr>
+      <w:r>
+        <w:t>Variables</w:t>
+      </w:r>
+    </w:p>
+    <w:p>
+      <w:r>
+        <w:t xml:space="preserve">This section overviews variable naming for all </w:t>
+      </w:r>
+      <w:r>
+        <w:t>JavaScript</w:t>
+      </w:r>
+      <w:r>
+        <w:t xml:space="preserve"> code for the Art Generator Project. </w:t>
+      </w:r>
+      <w:r>
+        <w:t>As a rule</w:t>
+      </w:r>
+      <w:r>
+        <w:t>, all variables must be descriptive.</w:t>
+      </w:r>
+    </w:p>
+    <w:p>
+      <w:pPr>
+        <w:pStyle w:val="Heading4"/>
+      </w:pPr>
+      <w:r>
+        <w:t>Components</w:t>
+      </w:r>
+    </w:p>
+    <w:p>
+      <w:r>
+        <w:t>Component</w:t>
       </w:r>
       <w:r>
         <w:t xml:space="preserve"> </w:t>
       </w:r>
-    </w:p>
-    <w:p>
-      <w:pPr>
-        <w:pStyle w:val="Heading4"/>
-      </w:pPr>
-      <w:r>
-        <w:t>Using Classes vs Functions</w:t>
-      </w:r>
-    </w:p>
-    <w:p>
-      <w:r>
-        <w:t xml:space="preserve">There are instances in the software design process where it makes sense to use helper functions that do not need to belong to a class. A good example of this is a function that is used in a Touch Designer Callback. In this case, Touch Designer requires that these functions be accessible through their API, so it is OK to not include these functions in a Python Class. It is best practice to utilize an Object-Oriented approach while designing this software; however, in instances like mentioned above, it is OK to not utilize a class based structure when designing software. </w:t>
+      <w:r>
+        <w:t>names should be in Pascal Case. The file they are exported from should match in name.</w:t>
+      </w:r>
+    </w:p>
+    <w:p>
+      <w:pPr>
+        <w:pStyle w:val="Heading4"/>
+      </w:pPr>
+      <w:r>
+        <w:t>React Hooks</w:t>
+      </w:r>
+    </w:p>
+    <w:p>
+      <w:r>
+        <w:t xml:space="preserve">Whenever possible, react hook (such as useState, useEffect, etc.) variables should be initialized at the beginning of the </w:t>
+      </w:r>
+      <w:r>
+        <w:t xml:space="preserve">component definition, and should always be made </w:t>
+      </w:r>
+      <w:r>
+        <w:rPr>
+          <w:highlight w:val="lightGray"/>
+        </w:rPr>
+        <w:t>const</w:t>
+      </w:r>
+      <w:r>
+        <w:t>.</w:t>
+      </w:r>
+    </w:p>
+    <w:p>
+      <w:pPr>
+        <w:pStyle w:val="Heading4"/>
+      </w:pPr>
+      <w:r>
+        <w:t>Constants</w:t>
+      </w:r>
+    </w:p>
+    <w:p>
+      <w:r>
+        <w:t>Constants should be defined using capital letters with words separated by underscores.</w:t>
+      </w:r>
+      <w:r>
+        <w:t xml:space="preserve"> All constants should be defined at the top of the file in which they reside to ease in future adjustments.</w:t>
+      </w:r>
+    </w:p>
+    <w:p>
+      <w:pPr>
+        <w:pStyle w:val="Heading4"/>
+      </w:pPr>
+      <w:r>
+        <w:t>Local Variables</w:t>
+      </w:r>
+    </w:p>
+    <w:p>
+      <w:r>
+        <w:t>Local variables</w:t>
+      </w:r>
+      <w:r>
+        <w:t xml:space="preserve"> (</w:t>
+      </w:r>
+      <w:r>
+        <w:rPr>
+          <w:highlight w:val="lightGray"/>
+        </w:rPr>
+        <w:t>const</w:t>
+      </w:r>
+      <w:r>
+        <w:t xml:space="preserve">, </w:t>
+      </w:r>
+      <w:r>
+        <w:rPr>
+          <w:highlight w:val="lightGray"/>
+        </w:rPr>
+        <w:t>var</w:t>
+      </w:r>
+      <w:r>
+        <w:t>/</w:t>
+      </w:r>
+      <w:r>
+        <w:rPr>
+          <w:highlight w:val="lightGray"/>
+        </w:rPr>
+        <w:t>let</w:t>
+      </w:r>
+      <w:r>
+        <w:rPr>
+          <w:highlight w:val="lightGray"/>
+        </w:rPr>
+        <w:t>)</w:t>
+      </w:r>
+      <w:r>
+        <w:t xml:space="preserve"> </w:t>
+      </w:r>
+      <w:r>
+        <w:t xml:space="preserve">should be Camel Case with no spacing and no trailing underscore. </w:t>
+      </w:r>
+    </w:p>
+    <w:p>
+      <w:pPr>
+        <w:pStyle w:val="Heading3"/>
+      </w:pPr>
+      <w:r>
+        <w:t>Functions and Methods</w:t>
+      </w:r>
+    </w:p>
+    <w:p>
+      <w:r>
+        <w:t xml:space="preserve">This section overviews function and class method naming for </w:t>
+      </w:r>
+      <w:r>
+        <w:t xml:space="preserve">JavaScript </w:t>
+      </w:r>
+      <w:r>
+        <w:t xml:space="preserve">code for the Art Generator Project. </w:t>
+      </w:r>
+      <w:r>
+        <w:t xml:space="preserve">Whenever possible, methods within a component/page should be made </w:t>
+      </w:r>
+      <w:r>
+        <w:rPr>
+          <w:highlight w:val="lightGray"/>
+        </w:rPr>
+        <w:t>const</w:t>
+      </w:r>
+      <w:r>
+        <w:t xml:space="preserve">. </w:t>
+      </w:r>
+    </w:p>
+    <w:p>
+      <w:pPr>
+        <w:pStyle w:val="Heading3"/>
+        <w:tabs>
+          <w:tab w:val="left" w:pos="1515"/>
+        </w:tabs>
+      </w:pPr>
+      <w:r>
+        <w:lastRenderedPageBreak/>
+        <w:t>Comments</w:t>
+      </w:r>
+      <w:r>
+        <w:tab/>
+      </w:r>
+    </w:p>
+    <w:p>
+      <w:r>
+        <w:t xml:space="preserve">This section gives an overview of commenting guidelines for </w:t>
+      </w:r>
+      <w:r>
+        <w:t xml:space="preserve">JavaScript </w:t>
+      </w:r>
+      <w:r>
+        <w:t>code for the Art Generator Project.</w:t>
+      </w:r>
+    </w:p>
+    <w:p>
+      <w:pPr>
+        <w:pStyle w:val="Heading4"/>
+      </w:pPr>
+      <w:r>
+        <w:t>General Comments</w:t>
+      </w:r>
+    </w:p>
+    <w:p>
+      <w:r>
+        <w:t xml:space="preserve">In general, a few quick words throughout the code base to describe what the code is doing or a thought process behind a certain design is natural and helps other developers understand the software easier. It is acceptable to leave general comments through out the code. Ensure that all comments left through the code are concise and clear. In general, there should not be more comments in a function or method than lines of code. </w:t>
+      </w:r>
+    </w:p>
+    <w:p>
+      <w:pPr>
+        <w:pStyle w:val="Heading4"/>
+      </w:pPr>
+      <w:r>
+        <w:t>Function and Method Comments</w:t>
+      </w:r>
+    </w:p>
+    <w:p>
+      <w:r>
+        <w:t>In general, header comments for functions and methods is not necessary for short and clear methods when using a descriptive function/method name. For complex or considerably long methods (greater than 100 lines), a header block comment should explain parameters (if any) and generally what it is used for.</w:t>
+      </w:r>
+    </w:p>
+    <w:p>
+      <w:pPr>
+        <w:pStyle w:val="Heading3"/>
+      </w:pPr>
+      <w:r>
+        <w:t>Other</w:t>
+      </w:r>
+    </w:p>
+    <w:p>
+      <w:pPr>
+        <w:pStyle w:val="Heading4"/>
+      </w:pPr>
+      <w:r>
+        <w:t>Use of Constants</w:t>
+      </w:r>
+    </w:p>
+    <w:p>
+      <w:r>
+        <w:t>Constants should be defined for all known values that are to be used in the Art Generator Project. All hardcoded integer or path values should be removed and replaced with a constant with the proper value. This should help the code be more readable,</w:t>
+      </w:r>
+      <w:r>
+        <w:t xml:space="preserve"> </w:t>
+      </w:r>
+      <w:r>
+        <w:t xml:space="preserve">and reduce the chance of introducing bugs. </w:t>
+      </w:r>
+    </w:p>
+    <w:p>
+      <w:pPr>
+        <w:pStyle w:val="Heading4"/>
+      </w:pPr>
+      <w:r>
+        <w:t>Indentations</w:t>
+      </w:r>
+    </w:p>
+    <w:p>
+      <w:r>
+        <w:t>I</w:t>
+      </w:r>
+      <w:r>
+        <w:t xml:space="preserve">ndentations should be set to </w:t>
+      </w:r>
+      <w:r>
+        <w:t>two</w:t>
+      </w:r>
+      <w:r>
+        <w:t xml:space="preserve"> spaces</w:t>
+      </w:r>
+      <w:r>
+        <w:t xml:space="preserve"> by default. It is acceptable to use four spaces sparingly to increase readability where the engineer sees fit.</w:t>
+      </w:r>
+    </w:p>
+    <w:p>
+      <w:pPr>
+        <w:pStyle w:val="Heading4"/>
+      </w:pPr>
+      <w:r>
+        <w:t>Termination of Lines</w:t>
+      </w:r>
+    </w:p>
+    <w:p>
+      <w:r>
+        <w:t>C</w:t>
+      </w:r>
+      <w:r>
+        <w:t>ode should be terminated with a semi-colon</w:t>
+      </w:r>
+      <w:r>
+        <w:t xml:space="preserve"> wherever possible.</w:t>
+      </w:r>
+      <w:r>
+        <w:t xml:space="preserve"> </w:t>
+      </w:r>
+    </w:p>
+    <w:p>
+      <w:pPr>
+        <w:pStyle w:val="Heading4"/>
+      </w:pPr>
+      <w:r>
+        <w:t>Importing External Modules</w:t>
+      </w:r>
+    </w:p>
+    <w:p>
+      <w:r>
+        <w:t xml:space="preserve">When importing </w:t>
+      </w:r>
+      <w:r>
+        <w:t>libraries</w:t>
+      </w:r>
+      <w:r>
+        <w:t xml:space="preserve"> into </w:t>
+      </w:r>
+      <w:r>
+        <w:t>JavaScript</w:t>
+      </w:r>
+      <w:r>
+        <w:t xml:space="preserve"> source files, only the required modules should be imported into the code base</w:t>
+      </w:r>
+      <w:r>
+        <w:t>. All imports should be done at the top of the file, before any code. There shall be no unused imports in any given file.</w:t>
+      </w:r>
+      <w:r>
+        <w:t xml:space="preserve"> </w:t>
       </w:r>
     </w:p>
     <w:sectPr>
-      <w:headerReference w:type="default" r:id="rId6"/>
+      <w:headerReference w:type="default" r:id="rId7"/>
       <w:pgSz w:w="12240" w:h="15840"/>
       <w:pgMar w:top="1440" w:right="1440" w:bottom="1440" w:left="1440" w:header="720" w:footer="720" w:gutter="0"/>
       <w:cols w:space="720"/>
@@ -1233,7 +1565,7 @@
 </file>
 
 <file path=word/endnotes.xml><?xml version="1.0" encoding="utf-8"?>
-<w:endnotes xmlns:wpc="http://schemas.microsoft.com/office/word/2010/wordprocessingCanvas" xmlns:cx="http://schemas.microsoft.com/office/drawing/2014/chartex" xmlns:cx1="http://schemas.microsoft.com/office/drawing/2015/9/8/chartex" xmlns:cx2="http://schemas.microsoft.com/office/drawing/2015/10/21/chartex" xmlns:cx3="http://schemas.microsoft.com/office/drawing/2016/5/9/chartex" xmlns:cx4="http://schemas.microsoft.com/office/drawing/2016/5/10/chartex" xmlns:cx5="http://schemas.microsoft.com/office/drawing/2016/5/11/chartex" xmlns:cx6="http://schemas.microsoft.com/office/drawing/2016/5/12/chartex" xmlns:cx7="http://schemas.microsoft.com/office/drawing/2016/5/13/chartex" xmlns:cx8="http://schemas.microsoft.com/office/drawing/2016/5/14/chartex" xmlns:mc="http://schemas.openxmlformats.org/markup-compatibility/2006" xmlns:aink="http://schemas.microsoft.com/office/drawing/2016/ink" xmlns:am3d="http://schemas.microsoft.com/office/drawing/2017/model3d" xmlns:o="urn:schemas-microsoft-com:office:office" xmlns:oel="http://schemas.microsoft.com/office/2019/extlst" xmlns:r="http://schemas.openxmlformats.org/officeDocument/2006/relationships" xmlns:m="http://schemas.openxmlformats.org/officeDocument/2006/math" xmlns:v="urn:schemas-microsoft-com:vml" xmlns:wp14="http://schemas.microsoft.com/office/word/2010/wordprocessingDrawing" xmlns:wp="http://schemas.openxmlformats.org/drawingml/2006/wordprocessingDrawing" xmlns:w10="urn:schemas-microsoft-com:office:word" xmlns:w="http://schemas.openxmlformats.org/wordprocessingml/2006/main" xmlns:w14="http://schemas.microsoft.com/office/word/2010/wordml" xmlns:w15="http://schemas.microsoft.com/office/word/2012/wordml" xmlns:w16cex="http://schemas.microsoft.com/office/word/2018/wordml/cex" xmlns:w16cid="http://schemas.microsoft.com/office/word/2016/wordml/cid" xmlns:w16="http://schemas.microsoft.com/office/word/2018/wordml" xmlns:w16sdtdh="http://schemas.microsoft.com/office/word/2020/wordml/sdtdatahash" xmlns:w16se="http://schemas.microsoft.com/office/word/2015/wordml/symex" xmlns:wpg="http://schemas.microsoft.com/office/word/2010/wordprocessingGroup" xmlns:wpi="http://schemas.microsoft.com/office/word/2010/wordprocessingInk" xmlns:wne="http://schemas.microsoft.com/office/word/2006/wordml" xmlns:wps="http://schemas.microsoft.com/office/word/2010/wordprocessingShape" mc:Ignorable="w14 w15 w16se w16cid w16 w16cex w16sdtdh wp14">
+<w:endnotes xmlns:wpc="http://schemas.microsoft.com/office/word/2010/wordprocessingCanvas" xmlns:cx="http://schemas.microsoft.com/office/drawing/2014/chartex" xmlns:cx1="http://schemas.microsoft.com/office/drawing/2015/9/8/chartex" xmlns:cx2="http://schemas.microsoft.com/office/drawing/2015/10/21/chartex" xmlns:cx3="http://schemas.microsoft.com/office/drawing/2016/5/9/chartex" xmlns:cx4="http://schemas.microsoft.com/office/drawing/2016/5/10/chartex" xmlns:cx5="http://schemas.microsoft.com/office/drawing/2016/5/11/chartex" xmlns:cx6="http://schemas.microsoft.com/office/drawing/2016/5/12/chartex" xmlns:cx7="http://schemas.microsoft.com/office/drawing/2016/5/13/chartex" xmlns:cx8="http://schemas.microsoft.com/office/drawing/2016/5/14/chartex" xmlns:mc="http://schemas.openxmlformats.org/markup-compatibility/2006" xmlns:aink="http://schemas.microsoft.com/office/drawing/2016/ink" xmlns:am3d="http://schemas.microsoft.com/office/drawing/2017/model3d" xmlns:o="urn:schemas-microsoft-com:office:office" xmlns:oel="http://schemas.microsoft.com/office/2019/extlst" xmlns:r="http://schemas.openxmlformats.org/officeDocument/2006/relationships" xmlns:m="http://schemas.openxmlformats.org/officeDocument/2006/math" xmlns:v="urn:schemas-microsoft-com:vml" xmlns:wp14="http://schemas.microsoft.com/office/word/2010/wordprocessingDrawing" xmlns:wp="http://schemas.openxmlformats.org/drawingml/2006/wordprocessingDrawing" xmlns:w10="urn:schemas-microsoft-com:office:word" xmlns:w="http://schemas.openxmlformats.org/wordprocessingml/2006/main" xmlns:w14="http://schemas.microsoft.com/office/word/2010/wordml" xmlns:w15="http://schemas.microsoft.com/office/word/2012/wordml" xmlns:w16cex="http://schemas.microsoft.com/office/word/2018/wordml/cex" xmlns:w16cid="http://schemas.microsoft.com/office/word/2016/wordml/cid" xmlns:w16="http://schemas.microsoft.com/office/word/2018/wordml" xmlns:w16du="http://schemas.microsoft.com/office/word/2023/wordml/word16du" xmlns:w16sdtdh="http://schemas.microsoft.com/office/word/2020/wordml/sdtdatahash" xmlns:w16se="http://schemas.microsoft.com/office/word/2015/wordml/symex" xmlns:wpg="http://schemas.microsoft.com/office/word/2010/wordprocessingGroup" xmlns:wpi="http://schemas.microsoft.com/office/word/2010/wordprocessingInk" xmlns:wne="http://schemas.microsoft.com/office/word/2006/wordml" xmlns:wps="http://schemas.microsoft.com/office/word/2010/wordprocessingShape" mc:Ignorable="w14 w15 w16se w16cid w16 w16cex w16sdtdh w16du wp14">
   <w:endnote w:type="separator" w:id="-1">
     <w:p>
       <w:pPr>
@@ -1258,7 +1590,7 @@
 </file>
 
 <file path=word/footnotes.xml><?xml version="1.0" encoding="utf-8"?>
-<w:footnotes xmlns:wpc="http://schemas.microsoft.com/office/word/2010/wordprocessingCanvas" xmlns:cx="http://schemas.microsoft.com/office/drawing/2014/chartex" xmlns:cx1="http://schemas.microsoft.com/office/drawing/2015/9/8/chartex" xmlns:cx2="http://schemas.microsoft.com/office/drawing/2015/10/21/chartex" xmlns:cx3="http://schemas.microsoft.com/office/drawing/2016/5/9/chartex" xmlns:cx4="http://schemas.microsoft.com/office/drawing/2016/5/10/chartex" xmlns:cx5="http://schemas.microsoft.com/office/drawing/2016/5/11/chartex" xmlns:cx6="http://schemas.microsoft.com/office/drawing/2016/5/12/chartex" xmlns:cx7="http://schemas.microsoft.com/office/drawing/2016/5/13/chartex" xmlns:cx8="http://schemas.microsoft.com/office/drawing/2016/5/14/chartex" xmlns:mc="http://schemas.openxmlformats.org/markup-compatibility/2006" xmlns:aink="http://schemas.microsoft.com/office/drawing/2016/ink" xmlns:am3d="http://schemas.microsoft.com/office/drawing/2017/model3d" xmlns:o="urn:schemas-microsoft-com:office:office" xmlns:oel="http://schemas.microsoft.com/office/2019/extlst" xmlns:r="http://schemas.openxmlformats.org/officeDocument/2006/relationships" xmlns:m="http://schemas.openxmlformats.org/officeDocument/2006/math" xmlns:v="urn:schemas-microsoft-com:vml" xmlns:wp14="http://schemas.microsoft.com/office/word/2010/wordprocessingDrawing" xmlns:wp="http://schemas.openxmlformats.org/drawingml/2006/wordprocessingDrawing" xmlns:w10="urn:schemas-microsoft-com:office:word" xmlns:w="http://schemas.openxmlformats.org/wordprocessingml/2006/main" xmlns:w14="http://schemas.microsoft.com/office/word/2010/wordml" xmlns:w15="http://schemas.microsoft.com/office/word/2012/wordml" xmlns:w16cex="http://schemas.microsoft.com/office/word/2018/wordml/cex" xmlns:w16cid="http://schemas.microsoft.com/office/word/2016/wordml/cid" xmlns:w16="http://schemas.microsoft.com/office/word/2018/wordml" xmlns:w16sdtdh="http://schemas.microsoft.com/office/word/2020/wordml/sdtdatahash" xmlns:w16se="http://schemas.microsoft.com/office/word/2015/wordml/symex" xmlns:wpg="http://schemas.microsoft.com/office/word/2010/wordprocessingGroup" xmlns:wpi="http://schemas.microsoft.com/office/word/2010/wordprocessingInk" xmlns:wne="http://schemas.microsoft.com/office/word/2006/wordml" xmlns:wps="http://schemas.microsoft.com/office/word/2010/wordprocessingShape" mc:Ignorable="w14 w15 w16se w16cid w16 w16cex w16sdtdh wp14">
+<w:footnotes xmlns:wpc="http://schemas.microsoft.com/office/word/2010/wordprocessingCanvas" xmlns:cx="http://schemas.microsoft.com/office/drawing/2014/chartex" xmlns:cx1="http://schemas.microsoft.com/office/drawing/2015/9/8/chartex" xmlns:cx2="http://schemas.microsoft.com/office/drawing/2015/10/21/chartex" xmlns:cx3="http://schemas.microsoft.com/office/drawing/2016/5/9/chartex" xmlns:cx4="http://schemas.microsoft.com/office/drawing/2016/5/10/chartex" xmlns:cx5="http://schemas.microsoft.com/office/drawing/2016/5/11/chartex" xmlns:cx6="http://schemas.microsoft.com/office/drawing/2016/5/12/chartex" xmlns:cx7="http://schemas.microsoft.com/office/drawing/2016/5/13/chartex" xmlns:cx8="http://schemas.microsoft.com/office/drawing/2016/5/14/chartex" xmlns:mc="http://schemas.openxmlformats.org/markup-compatibility/2006" xmlns:aink="http://schemas.microsoft.com/office/drawing/2016/ink" xmlns:am3d="http://schemas.microsoft.com/office/drawing/2017/model3d" xmlns:o="urn:schemas-microsoft-com:office:office" xmlns:oel="http://schemas.microsoft.com/office/2019/extlst" xmlns:r="http://schemas.openxmlformats.org/officeDocument/2006/relationships" xmlns:m="http://schemas.openxmlformats.org/officeDocument/2006/math" xmlns:v="urn:schemas-microsoft-com:vml" xmlns:wp14="http://schemas.microsoft.com/office/word/2010/wordprocessingDrawing" xmlns:wp="http://schemas.openxmlformats.org/drawingml/2006/wordprocessingDrawing" xmlns:w10="urn:schemas-microsoft-com:office:word" xmlns:w="http://schemas.openxmlformats.org/wordprocessingml/2006/main" xmlns:w14="http://schemas.microsoft.com/office/word/2010/wordml" xmlns:w15="http://schemas.microsoft.com/office/word/2012/wordml" xmlns:w16cex="http://schemas.microsoft.com/office/word/2018/wordml/cex" xmlns:w16cid="http://schemas.microsoft.com/office/word/2016/wordml/cid" xmlns:w16="http://schemas.microsoft.com/office/word/2018/wordml" xmlns:w16du="http://schemas.microsoft.com/office/word/2023/wordml/word16du" xmlns:w16sdtdh="http://schemas.microsoft.com/office/word/2020/wordml/sdtdatahash" xmlns:w16se="http://schemas.microsoft.com/office/word/2015/wordml/symex" xmlns:wpg="http://schemas.microsoft.com/office/word/2010/wordprocessingGroup" xmlns:wpi="http://schemas.microsoft.com/office/word/2010/wordprocessingInk" xmlns:wne="http://schemas.microsoft.com/office/word/2006/wordml" xmlns:wps="http://schemas.microsoft.com/office/word/2010/wordprocessingShape" mc:Ignorable="w14 w15 w16se w16cid w16 w16cex w16sdtdh w16du wp14">
   <w:footnote w:type="separator" w:id="-1">
     <w:p>
       <w:pPr>
@@ -1283,7 +1615,7 @@
 </file>
 
 <file path=word/header1.xml><?xml version="1.0" encoding="utf-8"?>
-<w:hdr xmlns:wpc="http://schemas.microsoft.com/office/word/2010/wordprocessingCanvas" xmlns:cx="http://schemas.microsoft.com/office/drawing/2014/chartex" xmlns:cx1="http://schemas.microsoft.com/office/drawing/2015/9/8/chartex" xmlns:cx2="http://schemas.microsoft.com/office/drawing/2015/10/21/chartex" xmlns:cx3="http://schemas.microsoft.com/office/drawing/2016/5/9/chartex" xmlns:cx4="http://schemas.microsoft.com/office/drawing/2016/5/10/chartex" xmlns:cx5="http://schemas.microsoft.com/office/drawing/2016/5/11/chartex" xmlns:cx6="http://schemas.microsoft.com/office/drawing/2016/5/12/chartex" xmlns:cx7="http://schemas.microsoft.com/office/drawing/2016/5/13/chartex" xmlns:cx8="http://schemas.microsoft.com/office/drawing/2016/5/14/chartex" xmlns:mc="http://schemas.openxmlformats.org/markup-compatibility/2006" xmlns:aink="http://schemas.microsoft.com/office/drawing/2016/ink" xmlns:am3d="http://schemas.microsoft.com/office/drawing/2017/model3d" xmlns:o="urn:schemas-microsoft-com:office:office" xmlns:oel="http://schemas.microsoft.com/office/2019/extlst" xmlns:r="http://schemas.openxmlformats.org/officeDocument/2006/relationships" xmlns:m="http://schemas.openxmlformats.org/officeDocument/2006/math" xmlns:v="urn:schemas-microsoft-com:vml" xmlns:wp14="http://schemas.microsoft.com/office/word/2010/wordprocessingDrawing" xmlns:wp="http://schemas.openxmlformats.org/drawingml/2006/wordprocessingDrawing" xmlns:w10="urn:schemas-microsoft-com:office:word" xmlns:w="http://schemas.openxmlformats.org/wordprocessingml/2006/main" xmlns:w14="http://schemas.microsoft.com/office/word/2010/wordml" xmlns:w15="http://schemas.microsoft.com/office/word/2012/wordml" xmlns:w16cex="http://schemas.microsoft.com/office/word/2018/wordml/cex" xmlns:w16cid="http://schemas.microsoft.com/office/word/2016/wordml/cid" xmlns:w16="http://schemas.microsoft.com/office/word/2018/wordml" xmlns:w16sdtdh="http://schemas.microsoft.com/office/word/2020/wordml/sdtdatahash" xmlns:w16se="http://schemas.microsoft.com/office/word/2015/wordml/symex" xmlns:wpg="http://schemas.microsoft.com/office/word/2010/wordprocessingGroup" xmlns:wpi="http://schemas.microsoft.com/office/word/2010/wordprocessingInk" xmlns:wne="http://schemas.microsoft.com/office/word/2006/wordml" xmlns:wps="http://schemas.microsoft.com/office/word/2010/wordprocessingShape" mc:Ignorable="w14 w15 w16se w16cid w16 w16cex w16sdtdh wp14">
+<w:hdr xmlns:wpc="http://schemas.microsoft.com/office/word/2010/wordprocessingCanvas" xmlns:cx="http://schemas.microsoft.com/office/drawing/2014/chartex" xmlns:cx1="http://schemas.microsoft.com/office/drawing/2015/9/8/chartex" xmlns:cx2="http://schemas.microsoft.com/office/drawing/2015/10/21/chartex" xmlns:cx3="http://schemas.microsoft.com/office/drawing/2016/5/9/chartex" xmlns:cx4="http://schemas.microsoft.com/office/drawing/2016/5/10/chartex" xmlns:cx5="http://schemas.microsoft.com/office/drawing/2016/5/11/chartex" xmlns:cx6="http://schemas.microsoft.com/office/drawing/2016/5/12/chartex" xmlns:cx7="http://schemas.microsoft.com/office/drawing/2016/5/13/chartex" xmlns:cx8="http://schemas.microsoft.com/office/drawing/2016/5/14/chartex" xmlns:mc="http://schemas.openxmlformats.org/markup-compatibility/2006" xmlns:aink="http://schemas.microsoft.com/office/drawing/2016/ink" xmlns:am3d="http://schemas.microsoft.com/office/drawing/2017/model3d" xmlns:o="urn:schemas-microsoft-com:office:office" xmlns:oel="http://schemas.microsoft.com/office/2019/extlst" xmlns:r="http://schemas.openxmlformats.org/officeDocument/2006/relationships" xmlns:m="http://schemas.openxmlformats.org/officeDocument/2006/math" xmlns:v="urn:schemas-microsoft-com:vml" xmlns:wp14="http://schemas.microsoft.com/office/word/2010/wordprocessingDrawing" xmlns:wp="http://schemas.openxmlformats.org/drawingml/2006/wordprocessingDrawing" xmlns:w10="urn:schemas-microsoft-com:office:word" xmlns:w="http://schemas.openxmlformats.org/wordprocessingml/2006/main" xmlns:w14="http://schemas.microsoft.com/office/word/2010/wordml" xmlns:w15="http://schemas.microsoft.com/office/word/2012/wordml" xmlns:w16cex="http://schemas.microsoft.com/office/word/2018/wordml/cex" xmlns:w16cid="http://schemas.microsoft.com/office/word/2016/wordml/cid" xmlns:w16="http://schemas.microsoft.com/office/word/2018/wordml" xmlns:w16du="http://schemas.microsoft.com/office/word/2023/wordml/word16du" xmlns:w16sdtdh="http://schemas.microsoft.com/office/word/2020/wordml/sdtdatahash" xmlns:w16se="http://schemas.microsoft.com/office/word/2015/wordml/symex" xmlns:wpg="http://schemas.microsoft.com/office/word/2010/wordprocessingGroup" xmlns:wpi="http://schemas.microsoft.com/office/word/2010/wordprocessingInk" xmlns:wne="http://schemas.microsoft.com/office/word/2006/wordml" xmlns:wps="http://schemas.microsoft.com/office/word/2010/wordprocessingShape" mc:Ignorable="w14 w15 w16se w16cid w16 w16cex w16sdtdh w16du wp14">
   <w:p>
     <w:pPr>
       <w:pStyle w:val="Header"/>
@@ -1308,7 +1640,7 @@
       <w:rPr>
         <w:noProof/>
       </w:rPr>
-      <w:t>April 22, 2024</w:t>
+      <w:t>May 5, 2024</w:t>
     </w:r>
     <w:r>
       <w:fldChar w:fldCharType="end"/>
@@ -1322,7 +1654,7 @@
 </file>
 
 <file path=word/styles.xml><?xml version="1.0" encoding="utf-8"?>
-<w:styles xmlns:mc="http://schemas.openxmlformats.org/markup-compatibility/2006" xmlns:r="http://schemas.openxmlformats.org/officeDocument/2006/relationships" xmlns:w="http://schemas.openxmlformats.org/wordprocessingml/2006/main" xmlns:w14="http://schemas.microsoft.com/office/word/2010/wordml" xmlns:w15="http://schemas.microsoft.com/office/word/2012/wordml" xmlns:w16cex="http://schemas.microsoft.com/office/word/2018/wordml/cex" xmlns:w16cid="http://schemas.microsoft.com/office/word/2016/wordml/cid" xmlns:w16="http://schemas.microsoft.com/office/word/2018/wordml" xmlns:w16sdtdh="http://schemas.microsoft.com/office/word/2020/wordml/sdtdatahash" xmlns:w16se="http://schemas.microsoft.com/office/word/2015/wordml/symex" mc:Ignorable="w14 w15 w16se w16cid w16 w16cex w16sdtdh">
+<w:styles xmlns:mc="http://schemas.openxmlformats.org/markup-compatibility/2006" xmlns:r="http://schemas.openxmlformats.org/officeDocument/2006/relationships" xmlns:w="http://schemas.openxmlformats.org/wordprocessingml/2006/main" xmlns:w14="http://schemas.microsoft.com/office/word/2010/wordml" xmlns:w15="http://schemas.microsoft.com/office/word/2012/wordml" xmlns:w16cex="http://schemas.microsoft.com/office/word/2018/wordml/cex" xmlns:w16cid="http://schemas.microsoft.com/office/word/2016/wordml/cid" xmlns:w16="http://schemas.microsoft.com/office/word/2018/wordml" xmlns:w16du="http://schemas.microsoft.com/office/word/2023/wordml/word16du" xmlns:w16sdtdh="http://schemas.microsoft.com/office/word/2020/wordml/sdtdatahash" xmlns:w16se="http://schemas.microsoft.com/office/word/2015/wordml/symex" mc:Ignorable="w14 w15 w16se w16cid w16 w16cex w16sdtdh w16du">
   <w:docDefaults>
     <w:rPrDefault>
       <w:rPr>
@@ -1917,6 +2249,29 @@
       </w:tblBorders>
     </w:tblPr>
   </w:style>
+  <w:style w:type="character" w:styleId="Hyperlink">
+    <w:name w:val="Hyperlink"/>
+    <w:basedOn w:val="DefaultParagraphFont"/>
+    <w:uiPriority w:val="99"/>
+    <w:unhideWhenUsed/>
+    <w:rsid w:val="00A62CC6"/>
+    <w:rPr>
+      <w:color w:val="5F5F5F" w:themeColor="hyperlink"/>
+      <w:u w:val="single"/>
+    </w:rPr>
+  </w:style>
+  <w:style w:type="character" w:styleId="UnresolvedMention">
+    <w:name w:val="Unresolved Mention"/>
+    <w:basedOn w:val="DefaultParagraphFont"/>
+    <w:uiPriority w:val="99"/>
+    <w:semiHidden/>
+    <w:unhideWhenUsed/>
+    <w:rsid w:val="00A62CC6"/>
+    <w:rPr>
+      <w:color w:val="605E5C"/>
+      <w:shd w:val="clear" w:color="auto" w:fill="E1DFDD"/>
+    </w:rPr>
+  </w:style>
 </w:styles>
 </file>
 

</xml_diff>